<commit_message>
Amélioration du choix de solutions
</commit_message>
<xml_diff>
--- a/Documents/Choix Java/choix_de_solutions.docx
+++ b/Documents/Choix Java/choix_de_solutions.docx
@@ -3,18 +3,54 @@
 <w:document xmlns:wpc="http://schemas.microsoft.com/office/word/2010/wordprocessingCanvas" xmlns:cx="http://schemas.microsoft.com/office/drawing/2014/chartex" xmlns:cx1="http://schemas.microsoft.com/office/drawing/2015/9/8/chartex" xmlns:mc="http://schemas.openxmlformats.org/markup-compatibility/2006" xmlns:o="urn:schemas-microsoft-com:office:office" xmlns:r="http://schemas.openxmlformats.org/officeDocument/2006/relationships" xmlns:m="http://schemas.openxmlformats.org/officeDocument/2006/math" xmlns:v="urn:schemas-microsoft-com:vml" xmlns:wp14="http://schemas.microsoft.com/office/word/2010/wordprocessingDrawing" xmlns:wp="http://schemas.openxmlformats.org/drawingml/2006/wordprocessingDrawing" xmlns:w10="urn:schemas-microsoft-com:office:word" xmlns:w="http://schemas.openxmlformats.org/wordprocessingml/2006/main" xmlns:w14="http://schemas.microsoft.com/office/word/2010/wordml" xmlns:w15="http://schemas.microsoft.com/office/word/2012/wordml" xmlns:w16se="http://schemas.microsoft.com/office/word/2015/wordml/symex" xmlns:wpg="http://schemas.microsoft.com/office/word/2010/wordprocessingGroup" xmlns:wpi="http://schemas.microsoft.com/office/word/2010/wordprocessingInk" xmlns:wne="http://schemas.microsoft.com/office/word/2006/wordml" xmlns:wps="http://schemas.microsoft.com/office/word/2010/wordprocessingShape" mc:Ignorable="w14 w15 w16se wp14">
   <w:body>
     <w:p>
+      <w:pPr>
+        <w:jc w:val="center"/>
+        <w:rPr>
+          <w:b/>
+          <w:i/>
+          <w:color w:val="002060"/>
+          <w:sz w:val="32"/>
+        </w:rPr>
+      </w:pPr>
+      <w:r>
+        <w:rPr>
+          <w:b/>
+          <w:i/>
+          <w:color w:val="002060"/>
+          <w:sz w:val="32"/>
+        </w:rPr>
+        <w:t>Que choisir ?</w:t>
+      </w:r>
+    </w:p>
+    <w:p>
+      <w:pPr>
+        <w:jc w:val="both"/>
+      </w:pPr>
+    </w:p>
+    <w:p>
+      <w:pPr>
+        <w:jc w:val="both"/>
+      </w:pPr>
       <w:r>
         <w:t>Nous avons décidé d’opter pour un langage qui représente une part conséquente des langages de programmation utilisés en entreprise et a été élu de nouveau en 2016, langage de l’année.</w:t>
       </w:r>
     </w:p>
     <w:p>
+      <w:pPr>
+        <w:jc w:val="both"/>
+      </w:pPr>
       <w:r>
         <w:t>A travers ce document, nous allons voir ensemble pourquoi nous avons choisi Java, quelles sont ses inconvénients en rapport à notre projet mais aussi ses avantages puis il est bon de le comparer avec différents autres langages que nous avions la possibilité d’utiliser.</w:t>
       </w:r>
     </w:p>
-    <w:p/>
-    <w:p>
-      <w:pPr>
+    <w:p>
+      <w:pPr>
+        <w:jc w:val="both"/>
+      </w:pPr>
+    </w:p>
+    <w:p>
+      <w:pPr>
+        <w:jc w:val="both"/>
         <w:rPr>
           <w:b/>
           <w:color w:val="FF0000"/>
@@ -41,12 +77,16 @@
     <w:p>
       <w:pPr>
         <w:ind w:firstLine="708"/>
+        <w:jc w:val="both"/>
       </w:pPr>
       <w:r>
         <w:t>A travers ce projet, nous cherchons à trouver un langage qui nous permette d’une part de mettre en pratique nos acquis du semestre 2 à l’IUT mais aussi une opportunité d’entretenir une bonne liaison, simple et efficace, entre nous quatres.</w:t>
       </w:r>
     </w:p>
     <w:p>
+      <w:pPr>
+        <w:jc w:val="both"/>
+      </w:pPr>
       <w:r>
         <w:t>Java est reconnu dans le monde de l’informatique pour ses utilisations multiples, que ce soit pour de l’électronique embarquée ou du développement logiciel, il est le langage que l’on retrouve partout.</w:t>
       </w:r>
@@ -54,6 +94,7 @@
     <w:p>
       <w:pPr>
         <w:ind w:firstLine="708"/>
+        <w:jc w:val="both"/>
         <w:rPr>
           <w:color w:val="00B050"/>
         </w:rPr>
@@ -61,7 +102,776 @@
     </w:p>
     <w:p>
       <w:pPr>
+        <w:pStyle w:val="Paragraphedeliste"/>
+        <w:numPr>
+          <w:ilvl w:val="0"/>
+          <w:numId w:val="1"/>
+        </w:numPr>
+        <w:jc w:val="both"/>
+        <w:rPr>
+          <w:color w:val="00B050"/>
+        </w:rPr>
+      </w:pPr>
+      <w:r>
+        <w:rPr>
+          <w:color w:val="00B050"/>
+        </w:rPr>
+        <w:t>Un développement = 3 OS</w:t>
+      </w:r>
+    </w:p>
+    <w:p>
+      <w:pPr>
+        <w:jc w:val="both"/>
+      </w:pPr>
+      <w:r>
+        <w:t>L’univer</w:t>
+      </w:r>
+      <w:r>
+        <w:t>salité qu’il nous offre, nous permettra de rendre disponible le jeu sur tous systèmes d’exploitation</w:t>
+      </w:r>
+      <w:r>
+        <w:t>.</w:t>
+      </w:r>
+      <w:r>
+        <w:t xml:space="preserve"> Le programme que nous devrons concevoir prendra en compte le paramétrage vers les 3 SE les plus connus (Windows,Linux,Mac). </w:t>
+      </w:r>
+    </w:p>
+    <w:p>
+      <w:pPr>
+        <w:jc w:val="both"/>
+      </w:pPr>
+    </w:p>
+    <w:p>
+      <w:pPr>
+        <w:jc w:val="both"/>
+        <w:rPr>
+          <w:noProof/>
+          <w:lang w:eastAsia="fr-FR"/>
+        </w:rPr>
+      </w:pPr>
+      <w:r>
+        <w:rPr>
+          <w:noProof/>
+          <w:lang w:eastAsia="fr-FR"/>
+        </w:rPr>
+        <mc:AlternateContent>
+          <mc:Choice Requires="wps">
+            <w:drawing>
+              <wp:anchor distT="0" distB="0" distL="114300" distR="114300" simplePos="0" relativeHeight="251659264" behindDoc="0" locked="0" layoutInCell="1" allowOverlap="1">
+                <wp:simplePos x="0" y="0"/>
+                <wp:positionH relativeFrom="column">
+                  <wp:posOffset>-194945</wp:posOffset>
+                </wp:positionH>
+                <wp:positionV relativeFrom="paragraph">
+                  <wp:posOffset>203835</wp:posOffset>
+                </wp:positionV>
+                <wp:extent cx="5457825" cy="1066800"/>
+                <wp:effectExtent l="19050" t="19050" r="28575" b="19050"/>
+                <wp:wrapNone/>
+                <wp:docPr id="2" name="Rectangle 2"/>
+                <wp:cNvGraphicFramePr/>
+                <a:graphic xmlns:a="http://schemas.openxmlformats.org/drawingml/2006/main">
+                  <a:graphicData uri="http://schemas.microsoft.com/office/word/2010/wordprocessingShape">
+                    <wps:wsp>
+                      <wps:cNvSpPr/>
+                      <wps:spPr>
+                        <a:xfrm>
+                          <a:off x="0" y="0"/>
+                          <a:ext cx="5457825" cy="1066800"/>
+                        </a:xfrm>
+                        <a:prstGeom prst="rect">
+                          <a:avLst/>
+                        </a:prstGeom>
+                        <a:noFill/>
+                        <a:ln w="28575">
+                          <a:solidFill>
+                            <a:srgbClr val="FF0000"/>
+                          </a:solidFill>
+                        </a:ln>
+                      </wps:spPr>
+                      <wps:style>
+                        <a:lnRef idx="2">
+                          <a:schemeClr val="accent1">
+                            <a:shade val="50000"/>
+                          </a:schemeClr>
+                        </a:lnRef>
+                        <a:fillRef idx="1">
+                          <a:schemeClr val="accent1"/>
+                        </a:fillRef>
+                        <a:effectRef idx="0">
+                          <a:schemeClr val="accent1"/>
+                        </a:effectRef>
+                        <a:fontRef idx="minor">
+                          <a:schemeClr val="lt1"/>
+                        </a:fontRef>
+                      </wps:style>
+                      <wps:bodyPr rot="0" spcFirstLastPara="0" vertOverflow="overflow" horzOverflow="overflow" vert="horz" wrap="square" lIns="91440" tIns="45720" rIns="91440" bIns="45720" numCol="1" spcCol="0" rtlCol="0" fromWordArt="0" anchor="ctr" anchorCtr="0" forceAA="0" compatLnSpc="1">
+                        <a:prstTxWarp prst="textNoShape">
+                          <a:avLst/>
+                        </a:prstTxWarp>
+                        <a:noAutofit/>
+                      </wps:bodyPr>
+                    </wps:wsp>
+                  </a:graphicData>
+                </a:graphic>
+              </wp:anchor>
+            </w:drawing>
+          </mc:Choice>
+          <mc:Fallback>
+            <w:pict>
+              <v:rect w14:anchorId="6E3814E2" id="Rectangle 2" o:spid="_x0000_s1026" style="position:absolute;margin-left:-15.35pt;margin-top:16.05pt;width:429.75pt;height:84pt;z-index:251659264;visibility:visible;mso-wrap-style:square;mso-wrap-distance-left:9pt;mso-wrap-distance-top:0;mso-wrap-distance-right:9pt;mso-wrap-distance-bottom:0;mso-position-horizontal:absolute;mso-position-horizontal-relative:text;mso-position-vertical:absolute;mso-position-vertical-relative:text;v-text-anchor:middle" o:gfxdata="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" filled="f" strokecolor="red" strokeweight="2.25pt">
+                <v:stroke endcap="round"/>
+              </v:rect>
+            </w:pict>
+          </mc:Fallback>
+        </mc:AlternateContent>
+      </w:r>
+      <w:r>
+        <w:t xml:space="preserve">Un paramétrage simple basé sur 3 lignes de code : </w:t>
+      </w:r>
+    </w:p>
+    <w:p>
+      <w:pPr>
+        <w:tabs>
+          <w:tab w:val="left" w:pos="916"/>
+          <w:tab w:val="left" w:pos="1832"/>
+          <w:tab w:val="left" w:pos="2748"/>
+          <w:tab w:val="left" w:pos="3664"/>
+          <w:tab w:val="left" w:pos="4580"/>
+          <w:tab w:val="left" w:pos="5496"/>
+          <w:tab w:val="left" w:pos="6412"/>
+          <w:tab w:val="left" w:pos="7328"/>
+          <w:tab w:val="left" w:pos="8244"/>
+          <w:tab w:val="left" w:pos="9160"/>
+          <w:tab w:val="left" w:pos="10076"/>
+          <w:tab w:val="left" w:pos="10992"/>
+          <w:tab w:val="left" w:pos="11908"/>
+          <w:tab w:val="left" w:pos="12824"/>
+          <w:tab w:val="left" w:pos="13740"/>
+          <w:tab w:val="left" w:pos="14656"/>
+        </w:tabs>
+        <w:spacing w:after="0" w:line="240" w:lineRule="auto"/>
+        <w:jc w:val="both"/>
+        <w:rPr>
+          <w:rFonts w:ascii="Courier New" w:eastAsia="Times New Roman" w:hAnsi="Courier New" w:cs="Courier New"/>
+          <w:sz w:val="20"/>
+          <w:szCs w:val="20"/>
+          <w:lang w:val="en-GB" w:eastAsia="fr-FR"/>
+        </w:rPr>
+      </w:pPr>
+      <w:r>
+        <w:rPr>
+          <w:rFonts w:ascii="Courier New" w:eastAsia="Times New Roman" w:hAnsi="Courier New" w:cs="Courier New"/>
+          <w:sz w:val="20"/>
+          <w:szCs w:val="20"/>
+          <w:lang w:val="en-GB" w:eastAsia="fr-FR"/>
+        </w:rPr>
+        <w:t xml:space="preserve">private static final String PORT_NAMES[] = { </w:t>
+      </w:r>
+    </w:p>
+    <w:p>
+      <w:pPr>
+        <w:tabs>
+          <w:tab w:val="left" w:pos="916"/>
+          <w:tab w:val="left" w:pos="1832"/>
+          <w:tab w:val="left" w:pos="2748"/>
+          <w:tab w:val="left" w:pos="3664"/>
+          <w:tab w:val="left" w:pos="4580"/>
+          <w:tab w:val="left" w:pos="5496"/>
+          <w:tab w:val="left" w:pos="6412"/>
+          <w:tab w:val="left" w:pos="7328"/>
+          <w:tab w:val="left" w:pos="8244"/>
+          <w:tab w:val="left" w:pos="9160"/>
+          <w:tab w:val="left" w:pos="10076"/>
+          <w:tab w:val="left" w:pos="10992"/>
+          <w:tab w:val="left" w:pos="11908"/>
+          <w:tab w:val="left" w:pos="12824"/>
+          <w:tab w:val="left" w:pos="13740"/>
+          <w:tab w:val="left" w:pos="14656"/>
+        </w:tabs>
+        <w:spacing w:after="0" w:line="240" w:lineRule="auto"/>
+        <w:jc w:val="both"/>
+        <w:rPr>
+          <w:rFonts w:ascii="Courier New" w:eastAsia="Times New Roman" w:hAnsi="Courier New" w:cs="Courier New"/>
+          <w:sz w:val="20"/>
+          <w:szCs w:val="20"/>
+          <w:lang w:val="en-GB" w:eastAsia="fr-FR"/>
+        </w:rPr>
+      </w:pPr>
+      <w:r>
+        <w:rPr>
+          <w:rFonts w:ascii="Courier New" w:eastAsia="Times New Roman" w:hAnsi="Courier New" w:cs="Courier New"/>
+          <w:sz w:val="20"/>
+          <w:szCs w:val="20"/>
+          <w:lang w:val="en-GB" w:eastAsia="fr-FR"/>
+        </w:rPr>
+        <w:tab/>
+      </w:r>
+      <w:r>
+        <w:rPr>
+          <w:rFonts w:ascii="Courier New" w:eastAsia="Times New Roman" w:hAnsi="Courier New" w:cs="Courier New"/>
+          <w:sz w:val="20"/>
+          <w:szCs w:val="20"/>
+          <w:lang w:val="en-GB" w:eastAsia="fr-FR"/>
+        </w:rPr>
+        <w:tab/>
+      </w:r>
+      <w:r>
+        <w:rPr>
+          <w:rFonts w:ascii="Courier New" w:eastAsia="Times New Roman" w:hAnsi="Courier New" w:cs="Courier New"/>
+          <w:sz w:val="20"/>
+          <w:szCs w:val="20"/>
+          <w:lang w:val="en-GB" w:eastAsia="fr-FR"/>
+        </w:rPr>
+        <w:tab/>
+        <w:t>"/dev/tty.usbserial-A9007UX1", // Mac OS X</w:t>
+      </w:r>
+    </w:p>
+    <w:p>
+      <w:pPr>
+        <w:tabs>
+          <w:tab w:val="left" w:pos="916"/>
+          <w:tab w:val="left" w:pos="1832"/>
+          <w:tab w:val="left" w:pos="2748"/>
+          <w:tab w:val="left" w:pos="3664"/>
+          <w:tab w:val="left" w:pos="4580"/>
+          <w:tab w:val="left" w:pos="5496"/>
+          <w:tab w:val="left" w:pos="6412"/>
+          <w:tab w:val="left" w:pos="7328"/>
+          <w:tab w:val="left" w:pos="8244"/>
+          <w:tab w:val="left" w:pos="9160"/>
+          <w:tab w:val="left" w:pos="10076"/>
+          <w:tab w:val="left" w:pos="10992"/>
+          <w:tab w:val="left" w:pos="11908"/>
+          <w:tab w:val="left" w:pos="12824"/>
+          <w:tab w:val="left" w:pos="13740"/>
+          <w:tab w:val="left" w:pos="14656"/>
+        </w:tabs>
+        <w:spacing w:after="0" w:line="240" w:lineRule="auto"/>
+        <w:jc w:val="both"/>
+        <w:rPr>
+          <w:rFonts w:ascii="Courier New" w:eastAsia="Times New Roman" w:hAnsi="Courier New" w:cs="Courier New"/>
+          <w:sz w:val="20"/>
+          <w:szCs w:val="20"/>
+          <w:lang w:val="en-GB" w:eastAsia="fr-FR"/>
+        </w:rPr>
+      </w:pPr>
+      <w:r>
+        <w:rPr>
+          <w:rFonts w:ascii="Courier New" w:eastAsia="Times New Roman" w:hAnsi="Courier New" w:cs="Courier New"/>
+          <w:sz w:val="20"/>
+          <w:szCs w:val="20"/>
+          <w:lang w:val="en-GB" w:eastAsia="fr-FR"/>
+        </w:rPr>
+        <w:t xml:space="preserve">                        "/dev/ttyACM0", // Raspberry Pi</w:t>
+      </w:r>
+    </w:p>
+    <w:p>
+      <w:pPr>
+        <w:tabs>
+          <w:tab w:val="left" w:pos="916"/>
+          <w:tab w:val="left" w:pos="1832"/>
+          <w:tab w:val="left" w:pos="2748"/>
+          <w:tab w:val="left" w:pos="3664"/>
+          <w:tab w:val="left" w:pos="4580"/>
+          <w:tab w:val="left" w:pos="5496"/>
+          <w:tab w:val="left" w:pos="6412"/>
+          <w:tab w:val="left" w:pos="7328"/>
+          <w:tab w:val="left" w:pos="8244"/>
+          <w:tab w:val="left" w:pos="9160"/>
+          <w:tab w:val="left" w:pos="10076"/>
+          <w:tab w:val="left" w:pos="10992"/>
+          <w:tab w:val="left" w:pos="11908"/>
+          <w:tab w:val="left" w:pos="12824"/>
+          <w:tab w:val="left" w:pos="13740"/>
+          <w:tab w:val="left" w:pos="14656"/>
+        </w:tabs>
+        <w:spacing w:after="0" w:line="240" w:lineRule="auto"/>
+        <w:jc w:val="both"/>
+        <w:rPr>
+          <w:rFonts w:ascii="Courier New" w:eastAsia="Times New Roman" w:hAnsi="Courier New" w:cs="Courier New"/>
+          <w:sz w:val="20"/>
+          <w:szCs w:val="20"/>
+          <w:lang w:val="en-GB" w:eastAsia="fr-FR"/>
+        </w:rPr>
+      </w:pPr>
+      <w:r>
+        <w:rPr>
+          <w:rFonts w:ascii="Courier New" w:eastAsia="Times New Roman" w:hAnsi="Courier New" w:cs="Courier New"/>
+          <w:sz w:val="20"/>
+          <w:szCs w:val="20"/>
+          <w:lang w:val="en-GB" w:eastAsia="fr-FR"/>
+        </w:rPr>
+        <w:tab/>
+      </w:r>
+      <w:r>
+        <w:rPr>
+          <w:rFonts w:ascii="Courier New" w:eastAsia="Times New Roman" w:hAnsi="Courier New" w:cs="Courier New"/>
+          <w:sz w:val="20"/>
+          <w:szCs w:val="20"/>
+          <w:lang w:val="en-GB" w:eastAsia="fr-FR"/>
+        </w:rPr>
+        <w:tab/>
+      </w:r>
+      <w:r>
+        <w:rPr>
+          <w:rFonts w:ascii="Courier New" w:eastAsia="Times New Roman" w:hAnsi="Courier New" w:cs="Courier New"/>
+          <w:sz w:val="20"/>
+          <w:szCs w:val="20"/>
+          <w:lang w:val="en-GB" w:eastAsia="fr-FR"/>
+        </w:rPr>
+        <w:tab/>
+        <w:t>"/dev/ttyUSB0", // Linux</w:t>
+      </w:r>
+    </w:p>
+    <w:p>
+      <w:pPr>
+        <w:tabs>
+          <w:tab w:val="left" w:pos="916"/>
+          <w:tab w:val="left" w:pos="1832"/>
+          <w:tab w:val="left" w:pos="2748"/>
+          <w:tab w:val="left" w:pos="3664"/>
+          <w:tab w:val="left" w:pos="4580"/>
+          <w:tab w:val="left" w:pos="5496"/>
+          <w:tab w:val="left" w:pos="6412"/>
+          <w:tab w:val="left" w:pos="7328"/>
+          <w:tab w:val="left" w:pos="8244"/>
+          <w:tab w:val="left" w:pos="9160"/>
+          <w:tab w:val="left" w:pos="10076"/>
+          <w:tab w:val="left" w:pos="10992"/>
+          <w:tab w:val="left" w:pos="11908"/>
+          <w:tab w:val="left" w:pos="12824"/>
+          <w:tab w:val="left" w:pos="13740"/>
+          <w:tab w:val="left" w:pos="14656"/>
+        </w:tabs>
+        <w:spacing w:after="0" w:line="240" w:lineRule="auto"/>
+        <w:jc w:val="both"/>
+        <w:rPr>
+          <w:rFonts w:ascii="Courier New" w:eastAsia="Times New Roman" w:hAnsi="Courier New" w:cs="Courier New"/>
+          <w:sz w:val="20"/>
+          <w:szCs w:val="20"/>
+          <w:lang w:eastAsia="fr-FR"/>
+        </w:rPr>
+      </w:pPr>
+      <w:r>
+        <w:rPr>
+          <w:rFonts w:ascii="Courier New" w:eastAsia="Times New Roman" w:hAnsi="Courier New" w:cs="Courier New"/>
+          <w:sz w:val="20"/>
+          <w:szCs w:val="20"/>
+          <w:lang w:val="en-GB" w:eastAsia="fr-FR"/>
+        </w:rPr>
+        <w:tab/>
+      </w:r>
+      <w:r>
+        <w:rPr>
+          <w:rFonts w:ascii="Courier New" w:eastAsia="Times New Roman" w:hAnsi="Courier New" w:cs="Courier New"/>
+          <w:sz w:val="20"/>
+          <w:szCs w:val="20"/>
+          <w:lang w:val="en-GB" w:eastAsia="fr-FR"/>
+        </w:rPr>
+        <w:tab/>
+      </w:r>
+      <w:r>
+        <w:rPr>
+          <w:rFonts w:ascii="Courier New" w:eastAsia="Times New Roman" w:hAnsi="Courier New" w:cs="Courier New"/>
+          <w:sz w:val="20"/>
+          <w:szCs w:val="20"/>
+          <w:lang w:val="en-GB" w:eastAsia="fr-FR"/>
+        </w:rPr>
+        <w:tab/>
+      </w:r>
+      <w:r>
+        <w:rPr>
+          <w:rFonts w:ascii="Courier New" w:eastAsia="Times New Roman" w:hAnsi="Courier New" w:cs="Courier New"/>
+          <w:sz w:val="20"/>
+          <w:szCs w:val="20"/>
+          <w:lang w:eastAsia="fr-FR"/>
+        </w:rPr>
+        <w:t>"COM3", // Windows</w:t>
+      </w:r>
+    </w:p>
+    <w:p>
+      <w:pPr>
+        <w:tabs>
+          <w:tab w:val="left" w:pos="916"/>
+          <w:tab w:val="left" w:pos="1832"/>
+          <w:tab w:val="left" w:pos="2748"/>
+          <w:tab w:val="left" w:pos="3664"/>
+          <w:tab w:val="left" w:pos="4580"/>
+          <w:tab w:val="left" w:pos="5496"/>
+          <w:tab w:val="left" w:pos="6412"/>
+          <w:tab w:val="left" w:pos="7328"/>
+          <w:tab w:val="left" w:pos="8244"/>
+          <w:tab w:val="left" w:pos="9160"/>
+          <w:tab w:val="left" w:pos="10076"/>
+          <w:tab w:val="left" w:pos="10992"/>
+          <w:tab w:val="left" w:pos="11908"/>
+          <w:tab w:val="left" w:pos="12824"/>
+          <w:tab w:val="left" w:pos="13740"/>
+          <w:tab w:val="left" w:pos="14656"/>
+        </w:tabs>
+        <w:spacing w:after="0" w:line="240" w:lineRule="auto"/>
+        <w:jc w:val="both"/>
+        <w:rPr>
+          <w:rFonts w:ascii="Courier New" w:eastAsia="Times New Roman" w:hAnsi="Courier New" w:cs="Courier New"/>
+          <w:sz w:val="20"/>
+          <w:szCs w:val="20"/>
+          <w:lang w:eastAsia="fr-FR"/>
+        </w:rPr>
+      </w:pPr>
+      <w:r>
+        <w:rPr>
+          <w:rFonts w:ascii="Courier New" w:eastAsia="Times New Roman" w:hAnsi="Courier New" w:cs="Courier New"/>
+          <w:sz w:val="20"/>
+          <w:szCs w:val="20"/>
+          <w:lang w:eastAsia="fr-FR"/>
+        </w:rPr>
+        <w:tab/>
+        <w:t>};</w:t>
+      </w:r>
+    </w:p>
+    <w:p>
+      <w:pPr>
+        <w:jc w:val="both"/>
+      </w:pPr>
+    </w:p>
+    <w:p>
+      <w:pPr>
+        <w:jc w:val="both"/>
+      </w:pPr>
+    </w:p>
+    <w:p>
+      <w:pPr>
+        <w:pStyle w:val="Paragraphedeliste"/>
+        <w:ind w:left="1068"/>
+        <w:jc w:val="both"/>
+        <w:rPr>
+          <w:color w:val="00B050"/>
+        </w:rPr>
+      </w:pPr>
+    </w:p>
+    <w:p>
+      <w:pPr>
+        <w:pStyle w:val="Paragraphedeliste"/>
+        <w:ind w:left="1068"/>
+        <w:jc w:val="both"/>
+        <w:rPr>
+          <w:color w:val="00B050"/>
+        </w:rPr>
+      </w:pPr>
+    </w:p>
+    <w:p>
+      <w:pPr>
+        <w:pStyle w:val="Paragraphedeliste"/>
+        <w:numPr>
+          <w:ilvl w:val="0"/>
+          <w:numId w:val="1"/>
+        </w:numPr>
+        <w:jc w:val="both"/>
+        <w:rPr>
+          <w:color w:val="00B050"/>
+        </w:rPr>
+      </w:pPr>
+      <w:r>
+        <w:rPr>
+          <w:color w:val="00B050"/>
+        </w:rPr>
+        <w:t>Bonne transmission entre développeurs</w:t>
+      </w:r>
+    </w:p>
+    <w:p>
+      <w:pPr>
+        <w:jc w:val="both"/>
+      </w:pPr>
+      <w:r>
+        <w:t xml:space="preserve">Un des principaux avantages de JAVA, à l’opposé à d’autres langages est la facilité de transmission d’informations et de renseignements </w:t>
+      </w:r>
+      <w:r>
+        <w:t xml:space="preserve">entre différents programmeurs. </w:t>
+      </w:r>
+    </w:p>
+    <w:p>
+      <w:pPr>
+        <w:jc w:val="both"/>
+      </w:pPr>
+      <w:r>
+        <w:tab/>
+      </w:r>
+    </w:p>
+    <w:p>
+      <w:pPr>
         <w:ind w:firstLine="708"/>
+        <w:jc w:val="both"/>
+        <w:rPr>
+          <w:b/>
+          <w:i/>
+          <w:color w:val="FF0000"/>
+        </w:rPr>
+      </w:pPr>
+    </w:p>
+    <w:p>
+      <w:pPr>
+        <w:ind w:firstLine="708"/>
+        <w:jc w:val="both"/>
+        <w:rPr>
+          <w:b/>
+          <w:i/>
+          <w:color w:val="FF0000"/>
+        </w:rPr>
+      </w:pPr>
+    </w:p>
+    <w:p>
+      <w:pPr>
+        <w:ind w:firstLine="708"/>
+        <w:jc w:val="both"/>
+        <w:rPr>
+          <w:b/>
+          <w:i/>
+          <w:color w:val="FF0000"/>
+        </w:rPr>
+      </w:pPr>
+    </w:p>
+    <w:p>
+      <w:pPr>
+        <w:ind w:firstLine="708"/>
+        <w:jc w:val="both"/>
+        <w:rPr>
+          <w:b/>
+          <w:i/>
+        </w:rPr>
+      </w:pPr>
+      <w:r>
+        <w:rPr>
+          <w:b/>
+          <w:i/>
+          <w:color w:val="FF0000"/>
+        </w:rPr>
+        <w:t>La JAVADOC</w:t>
+      </w:r>
+    </w:p>
+    <w:p>
+      <w:pPr>
+        <w:jc w:val="both"/>
+      </w:pPr>
+      <w:r>
+        <w:t xml:space="preserve">Permettant de décrire l’ensemble des variables et méthodes, tout ce qui est créé peut être compris par le reste du groupe de projet et chacun peut donner son avis et participer activement à documenter l’entiereté de la </w:t>
+      </w:r>
+      <w:r>
+        <w:rPr>
+          <w:i/>
+        </w:rPr>
+        <w:t>Javadoc</w:t>
+      </w:r>
+      <w:r>
+        <w:t>.</w:t>
+      </w:r>
+      <w:r>
+        <w:t xml:space="preserve"> L’avantage de la Javadoc est qu’elle est intégré au langage et connu par tout le monde.</w:t>
+      </w:r>
+    </w:p>
+    <w:p>
+      <w:pPr>
+        <w:jc w:val="both"/>
+      </w:pPr>
+    </w:p>
+    <w:p>
+      <w:pPr>
+        <w:jc w:val="both"/>
+        <w:rPr>
+          <w:b/>
+          <w:i/>
+          <w:color w:val="FF0000"/>
+        </w:rPr>
+      </w:pPr>
+      <w:r>
+        <w:tab/>
+      </w:r>
+      <w:r>
+        <w:rPr>
+          <w:b/>
+          <w:i/>
+          <w:color w:val="FF0000"/>
+        </w:rPr>
+        <w:t>DOXYGEN</w:t>
+      </w:r>
+    </w:p>
+    <w:p>
+      <w:pPr>
+        <w:jc w:val="both"/>
+      </w:pPr>
+      <w:r>
+        <w:t xml:space="preserve">Doxygen est l’équivalent de la Javadoc </w:t>
+      </w:r>
+      <w:r>
+        <w:t>pour le langage C/C++.  A l’inverse, Doxygen doit être installé sur les machines et nécessite une configuration initiale de la part de toute l’équipe du projet pour pouvoir agir sur la même longueur onde et que cette documentation soit réellement utile à la compréhension du projet comme la Javadoc.</w:t>
+      </w:r>
+    </w:p>
+    <w:p>
+      <w:pPr>
+        <w:jc w:val="both"/>
+      </w:pPr>
+    </w:p>
+    <w:p>
+      <w:pPr>
+        <w:jc w:val="both"/>
+      </w:pPr>
+      <w:r>
+        <w:rPr>
+          <w:noProof/>
+          <w:lang w:eastAsia="fr-FR"/>
+        </w:rPr>
+        <mc:AlternateContent>
+          <mc:Choice Requires="wps">
+            <w:drawing>
+              <wp:anchor distT="0" distB="0" distL="114300" distR="114300" simplePos="0" relativeHeight="251660288" behindDoc="0" locked="0" layoutInCell="1" allowOverlap="1">
+                <wp:simplePos x="0" y="0"/>
+                <wp:positionH relativeFrom="column">
+                  <wp:posOffset>-128270</wp:posOffset>
+                </wp:positionH>
+                <wp:positionV relativeFrom="paragraph">
+                  <wp:posOffset>245110</wp:posOffset>
+                </wp:positionV>
+                <wp:extent cx="5953125" cy="923925"/>
+                <wp:effectExtent l="0" t="0" r="28575" b="28575"/>
+                <wp:wrapNone/>
+                <wp:docPr id="3" name="Rectangle 3"/>
+                <wp:cNvGraphicFramePr/>
+                <a:graphic xmlns:a="http://schemas.openxmlformats.org/drawingml/2006/main">
+                  <a:graphicData uri="http://schemas.microsoft.com/office/word/2010/wordprocessingShape">
+                    <wps:wsp>
+                      <wps:cNvSpPr/>
+                      <wps:spPr>
+                        <a:xfrm>
+                          <a:off x="0" y="0"/>
+                          <a:ext cx="5953125" cy="923925"/>
+                        </a:xfrm>
+                        <a:prstGeom prst="rect">
+                          <a:avLst/>
+                        </a:prstGeom>
+                        <a:noFill/>
+                        <a:ln w="19050">
+                          <a:solidFill>
+                            <a:schemeClr val="tx2"/>
+                          </a:solidFill>
+                        </a:ln>
+                      </wps:spPr>
+                      <wps:style>
+                        <a:lnRef idx="2">
+                          <a:schemeClr val="accent1">
+                            <a:shade val="50000"/>
+                          </a:schemeClr>
+                        </a:lnRef>
+                        <a:fillRef idx="1">
+                          <a:schemeClr val="accent1"/>
+                        </a:fillRef>
+                        <a:effectRef idx="0">
+                          <a:schemeClr val="accent1"/>
+                        </a:effectRef>
+                        <a:fontRef idx="minor">
+                          <a:schemeClr val="lt1"/>
+                        </a:fontRef>
+                      </wps:style>
+                      <wps:bodyPr rot="0" spcFirstLastPara="0" vertOverflow="overflow" horzOverflow="overflow" vert="horz" wrap="square" lIns="91440" tIns="45720" rIns="91440" bIns="45720" numCol="1" spcCol="0" rtlCol="0" fromWordArt="0" anchor="ctr" anchorCtr="0" forceAA="0" compatLnSpc="1">
+                        <a:prstTxWarp prst="textNoShape">
+                          <a:avLst/>
+                        </a:prstTxWarp>
+                        <a:noAutofit/>
+                      </wps:bodyPr>
+                    </wps:wsp>
+                  </a:graphicData>
+                </a:graphic>
+              </wp:anchor>
+            </w:drawing>
+          </mc:Choice>
+          <mc:Fallback>
+            <w:pict>
+              <v:rect w14:anchorId="338B5D50" id="Rectangle 3" o:spid="_x0000_s1026" style="position:absolute;margin-left:-10.1pt;margin-top:19.3pt;width:468.75pt;height:72.75pt;z-index:251660288;visibility:visible;mso-wrap-style:square;mso-wrap-distance-left:9pt;mso-wrap-distance-top:0;mso-wrap-distance-right:9pt;mso-wrap-distance-bottom:0;mso-position-horizontal:absolute;mso-position-horizontal-relative:text;mso-position-vertical:absolute;mso-position-vertical-relative:text;v-text-anchor:middle" o:gfxdata="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" filled="f" strokecolor="#212121 [3215]" strokeweight="1.5pt">
+                <v:stroke endcap="round"/>
+              </v:rect>
+            </w:pict>
+          </mc:Fallback>
+        </mc:AlternateContent>
+      </w:r>
+    </w:p>
+    <w:p>
+      <w:pPr>
+        <w:jc w:val="both"/>
+        <w:rPr>
+          <w:b/>
+          <w:i/>
+          <w:color w:val="FF0000"/>
+          <w:u w:val="single"/>
+        </w:rPr>
+      </w:pPr>
+      <w:r>
+        <w:rPr>
+          <w:b/>
+          <w:i/>
+          <w:color w:val="FF0000"/>
+          <w:u w:val="single"/>
+        </w:rPr>
+        <w:t xml:space="preserve">Conclusion </w:t>
+      </w:r>
+    </w:p>
+    <w:p>
+      <w:pPr>
+        <w:jc w:val="both"/>
+        <w:rPr>
+          <w:i/>
+        </w:rPr>
+      </w:pPr>
+      <w:r>
+        <w:rPr>
+          <w:i/>
+        </w:rPr>
+        <w:t xml:space="preserve">Nous pouvons donc en conclure que </w:t>
+      </w:r>
+      <w:r>
+        <w:rPr>
+          <w:b/>
+          <w:i/>
+        </w:rPr>
+        <w:t>la Javadoc</w:t>
+      </w:r>
+      <w:r>
+        <w:rPr>
+          <w:i/>
+        </w:rPr>
+        <w:t xml:space="preserve"> reste l’outil le plus utilisé et qu’elle va être extrêmement nécessaire dans notre projet afin de bien pouvoir s’échanger les informations et garder un esprit d’équipe.</w:t>
+      </w:r>
+    </w:p>
+    <w:p>
+      <w:pPr>
+        <w:jc w:val="both"/>
+        <w:rPr>
+          <w:i/>
+        </w:rPr>
+      </w:pPr>
+    </w:p>
+    <w:p>
+      <w:pPr>
+        <w:jc w:val="both"/>
+        <w:rPr>
+          <w:i/>
+        </w:rPr>
+      </w:pPr>
+    </w:p>
+    <w:p>
+      <w:pPr>
+        <w:jc w:val="both"/>
+        <w:rPr>
+          <w:i/>
+        </w:rPr>
+      </w:pPr>
+    </w:p>
+    <w:p>
+      <w:pPr>
+        <w:pStyle w:val="Paragraphedeliste"/>
+        <w:numPr>
+          <w:ilvl w:val="0"/>
+          <w:numId w:val="1"/>
+        </w:numPr>
+        <w:jc w:val="both"/>
         <w:rPr>
           <w:color w:val="00B050"/>
         </w:rPr>
@@ -70,24 +880,265 @@
         <w:rPr>
           <w:color w:val="00B050"/>
         </w:rPr>
-        <w:t>Un développement = 3 OS</w:t>
-      </w:r>
-    </w:p>
-    <w:p>
-      <w:pPr>
+        <w:t>Concept de programmation différent</w:t>
+      </w:r>
+    </w:p>
+    <w:p>
+      <w:pPr>
+        <w:jc w:val="both"/>
+      </w:pPr>
+      <w:r>
+        <w:t>Nous pouvons distinguer 2 types de programmation qui ont des concepts totalement différents :</w:t>
+      </w:r>
+    </w:p>
+    <w:p>
+      <w:pPr>
+        <w:jc w:val="both"/>
+      </w:pPr>
+      <w:r>
+        <w:tab/>
+        <w:t>-procédural</w:t>
+      </w:r>
+    </w:p>
+    <w:p>
+      <w:pPr>
+        <w:jc w:val="both"/>
+      </w:pPr>
+      <w:r>
+        <w:tab/>
+        <w:t>-programmation orienté objet</w:t>
+      </w:r>
+    </w:p>
+    <w:p>
+      <w:pPr>
+        <w:jc w:val="both"/>
+      </w:pPr>
+      <w:r>
+        <w:t xml:space="preserve">Dans notre projet de jeu, la POO est un réel avantage pour développer car </w:t>
+      </w:r>
+      <w:r>
+        <w:t>il est facile d’implémenter les différentes parties de jeu sous forme d’objets.</w:t>
+      </w:r>
+    </w:p>
+    <w:p>
+      <w:pPr>
+        <w:jc w:val="both"/>
+      </w:pPr>
+      <w:r>
+        <w:t>JAVA est donc un choix plus judicieux à l’</w:t>
+      </w:r>
+      <w:r>
+        <w:t>opposé du langage C qui lui fonctionne sous un aspect procédural (difficulté supplémentaire d’implémentation).</w:t>
+      </w:r>
+    </w:p>
+    <w:p>
+      <w:pPr>
+        <w:jc w:val="both"/>
+      </w:pPr>
+      <w:r>
+        <w:t>Un autre avantage de cette programmation orienté objet est qu’elle est en liaison direct avec l’UML.</w:t>
+      </w:r>
+    </w:p>
+    <w:p>
+      <w:pPr>
+        <w:jc w:val="both"/>
+      </w:pPr>
+    </w:p>
+    <w:p>
+      <w:pPr>
+        <w:jc w:val="both"/>
+      </w:pPr>
+    </w:p>
+    <w:p>
+      <w:pPr>
+        <w:jc w:val="both"/>
+      </w:pPr>
+    </w:p>
+    <w:p>
+      <w:pPr>
+        <w:jc w:val="both"/>
+      </w:pPr>
+      <w:r>
+        <w:rPr>
+          <w:noProof/>
+          <w:lang w:eastAsia="fr-FR"/>
+        </w:rPr>
+        <w:drawing>
+          <wp:anchor distT="0" distB="0" distL="114300" distR="114300" simplePos="0" relativeHeight="251661312" behindDoc="1" locked="0" layoutInCell="1" allowOverlap="1" wp14:anchorId="252339C4" wp14:editId="536BDBE9">
+            <wp:simplePos x="0" y="0"/>
+            <wp:positionH relativeFrom="column">
+              <wp:posOffset>2986405</wp:posOffset>
+            </wp:positionH>
+            <wp:positionV relativeFrom="paragraph">
+              <wp:posOffset>47625</wp:posOffset>
+            </wp:positionV>
+            <wp:extent cx="2800350" cy="1990725"/>
+            <wp:effectExtent l="152400" t="152400" r="361950" b="371475"/>
+            <wp:wrapTight wrapText="bothSides">
+              <wp:wrapPolygon edited="0">
+                <wp:start x="588" y="-1654"/>
+                <wp:lineTo x="-1176" y="-1240"/>
+                <wp:lineTo x="-1176" y="22530"/>
+                <wp:lineTo x="1469" y="25424"/>
+                <wp:lineTo x="21600" y="25424"/>
+                <wp:lineTo x="21747" y="25011"/>
+                <wp:lineTo x="24098" y="22117"/>
+                <wp:lineTo x="24245" y="2067"/>
+                <wp:lineTo x="22482" y="-1033"/>
+                <wp:lineTo x="22335" y="-1654"/>
+                <wp:lineTo x="588" y="-1654"/>
+              </wp:wrapPolygon>
+            </wp:wrapTight>
+            <wp:docPr id="4" name="Image 4"/>
+            <wp:cNvGraphicFramePr>
+              <a:graphicFrameLocks xmlns:a="http://schemas.openxmlformats.org/drawingml/2006/main" noChangeAspect="1"/>
+            </wp:cNvGraphicFramePr>
+            <a:graphic xmlns:a="http://schemas.openxmlformats.org/drawingml/2006/main">
+              <a:graphicData uri="http://schemas.openxmlformats.org/drawingml/2006/picture">
+                <pic:pic xmlns:pic="http://schemas.openxmlformats.org/drawingml/2006/picture">
+                  <pic:nvPicPr>
+                    <pic:cNvPr id="4" name="UML_logo.jpg"/>
+                    <pic:cNvPicPr/>
+                  </pic:nvPicPr>
+                  <pic:blipFill>
+                    <a:blip r:embed="rId6">
+                      <a:extLst>
+                        <a:ext uri="{28A0092B-C50C-407E-A947-70E740481C1C}">
+                          <a14:useLocalDpi xmlns:a14="http://schemas.microsoft.com/office/drawing/2010/main" val="0"/>
+                        </a:ext>
+                      </a:extLst>
+                    </a:blip>
+                    <a:stretch>
+                      <a:fillRect/>
+                    </a:stretch>
+                  </pic:blipFill>
+                  <pic:spPr>
+                    <a:xfrm>
+                      <a:off x="0" y="0"/>
+                      <a:ext cx="2800350" cy="1990725"/>
+                    </a:xfrm>
+                    <a:prstGeom prst="rect">
+                      <a:avLst/>
+                    </a:prstGeom>
+                    <a:ln>
+                      <a:noFill/>
+                    </a:ln>
+                    <a:effectLst>
+                      <a:outerShdw blurRad="292100" dist="139700" dir="2700000" algn="tl" rotWithShape="0">
+                        <a:srgbClr val="333333">
+                          <a:alpha val="65000"/>
+                        </a:srgbClr>
+                      </a:outerShdw>
+                    </a:effectLst>
+                  </pic:spPr>
+                </pic:pic>
+              </a:graphicData>
+            </a:graphic>
+            <wp14:sizeRelH relativeFrom="page">
+              <wp14:pctWidth>0</wp14:pctWidth>
+            </wp14:sizeRelH>
+            <wp14:sizeRelV relativeFrom="page">
+              <wp14:pctHeight>0</wp14:pctHeight>
+            </wp14:sizeRelV>
+          </wp:anchor>
+        </w:drawing>
+      </w:r>
+    </w:p>
+    <w:p>
+      <w:pPr>
+        <w:jc w:val="both"/>
+      </w:pPr>
+    </w:p>
+    <w:p>
+      <w:pPr>
+        <w:jc w:val="both"/>
+      </w:pPr>
+      <w:r>
+        <w:t xml:space="preserve">Cette spécification de classes en UML permet de bien comprendre comment nous allons pouvoir organiser notre programmation pour réussir à </w:t>
+      </w:r>
+      <w:r>
+        <w:t>créer les différents objets du jeu.</w:t>
+      </w:r>
+    </w:p>
+    <w:p/>
+    <w:p/>
+    <w:p/>
+    <w:p/>
+    <w:p>
+      <w:pPr>
+        <w:pStyle w:val="Paragraphedeliste"/>
+        <w:numPr>
+          <w:ilvl w:val="0"/>
+          <w:numId w:val="1"/>
+        </w:numPr>
         <w:rPr>
           <w:color w:val="00B050"/>
         </w:rPr>
       </w:pPr>
       <w:r>
-        <w:t>L’univer</w:t>
-      </w:r>
-      <w:r>
-        <w:t>salité qu’il nous offre, nous permettra de rendre disponible le jeu sur tous systèmes d’exploitation</w:t>
-      </w:r>
-      <w:r>
-        <w:t>.</w:t>
-      </w:r>
+        <w:rPr>
+          <w:color w:val="00B050"/>
+        </w:rPr>
+        <w:t>Compatibilité de matèriel</w:t>
+      </w:r>
+    </w:p>
+    <w:p>
+      <w:r>
+        <w:t>Dans notre projet, nous all</w:t>
+      </w:r>
+      <w:r>
+        <w:t>ons utiliser des cartes Arduino. Les interfaces de développement de ces cartes ont été programmées en langage JAVA comme tout ce qui découle d’Arduino.</w:t>
+      </w:r>
+    </w:p>
+    <w:p>
+      <w:r>
+        <w:t>L’</w:t>
+      </w:r>
+      <w:r>
+        <w:t>utilisation du langage crééra une compatibilité accrue entre la partie Software et la partie Hardware.</w:t>
+      </w:r>
+    </w:p>
+    <w:p>
+      <w:pPr>
+        <w:pStyle w:val="Paragraphedeliste"/>
+        <w:numPr>
+          <w:ilvl w:val="0"/>
+          <w:numId w:val="4"/>
+        </w:numPr>
+      </w:pPr>
+      <w:r>
+        <w:t>Liaison Logicielle et Materielle efficace</w:t>
+      </w:r>
+    </w:p>
+    <w:p/>
+    <w:p>
+      <w:pPr>
+        <w:jc w:val="both"/>
+        <w:rPr>
+          <w:b/>
+          <w:color w:val="FF0000"/>
+          <w:u w:val="single"/>
+        </w:rPr>
+      </w:pPr>
+      <w:r>
+        <w:rPr>
+          <w:b/>
+          <w:color w:val="FF0000"/>
+          <w:u w:val="single"/>
+        </w:rPr>
+        <w:t xml:space="preserve">Java, </w:t>
+      </w:r>
+      <w:r>
+        <w:rPr>
+          <w:b/>
+          <w:color w:val="FF0000"/>
+          <w:u w:val="single"/>
+        </w:rPr>
+        <w:t>quelques inconvénients à prendre en compte</w:t>
+      </w:r>
+    </w:p>
+    <w:p/>
+    <w:p>
       <w:bookmarkStart w:id="0" w:name="_GoBack"/>
       <w:bookmarkEnd w:id="0"/>
     </w:p>
@@ -99,6 +1150,403 @@
     </w:sectPr>
   </w:body>
 </w:document>
+</file>
+
+<file path=word/numbering.xml><?xml version="1.0" encoding="utf-8"?>
+<w:numbering xmlns:wpc="http://schemas.microsoft.com/office/word/2010/wordprocessingCanvas" xmlns:cx="http://schemas.microsoft.com/office/drawing/2014/chartex" xmlns:cx1="http://schemas.microsoft.com/office/drawing/2015/9/8/chartex" xmlns:mc="http://schemas.openxmlformats.org/markup-compatibility/2006" xmlns:o="urn:schemas-microsoft-com:office:office" xmlns:r="http://schemas.openxmlformats.org/officeDocument/2006/relationships" xmlns:m="http://schemas.openxmlformats.org/officeDocument/2006/math" xmlns:v="urn:schemas-microsoft-com:vml" xmlns:wp14="http://schemas.microsoft.com/office/word/2010/wordprocessingDrawing" xmlns:wp="http://schemas.openxmlformats.org/drawingml/2006/wordprocessingDrawing" xmlns:w10="urn:schemas-microsoft-com:office:word" xmlns:w="http://schemas.openxmlformats.org/wordprocessingml/2006/main" xmlns:w14="http://schemas.microsoft.com/office/word/2010/wordml" xmlns:w15="http://schemas.microsoft.com/office/word/2012/wordml" xmlns:w16se="http://schemas.microsoft.com/office/word/2015/wordml/symex" xmlns:wpg="http://schemas.microsoft.com/office/word/2010/wordprocessingGroup" xmlns:wpi="http://schemas.microsoft.com/office/word/2010/wordprocessingInk" xmlns:wne="http://schemas.microsoft.com/office/word/2006/wordml" xmlns:wps="http://schemas.microsoft.com/office/word/2010/wordprocessingShape" mc:Ignorable="w14 w15 w16se wp14">
+  <w:abstractNum w:abstractNumId="0" w15:restartNumberingAfterBreak="0">
+    <w:nsid w:val="00962FD8"/>
+    <w:multiLevelType w:val="hybridMultilevel"/>
+    <w:tmpl w:val="0166F762"/>
+    <w:lvl w:ilvl="0" w:tplc="1924E8F0">
+      <w:start w:val="1"/>
+      <w:numFmt w:val="decimal"/>
+      <w:lvlText w:val="%1)"/>
+      <w:lvlJc w:val="left"/>
+      <w:pPr>
+        <w:ind w:left="1068" w:hanging="360"/>
+      </w:pPr>
+      <w:rPr>
+        <w:rFonts w:hint="default"/>
+      </w:rPr>
+    </w:lvl>
+    <w:lvl w:ilvl="1" w:tplc="040C0019" w:tentative="1">
+      <w:start w:val="1"/>
+      <w:numFmt w:val="lowerLetter"/>
+      <w:lvlText w:val="%2."/>
+      <w:lvlJc w:val="left"/>
+      <w:pPr>
+        <w:ind w:left="1788" w:hanging="360"/>
+      </w:pPr>
+    </w:lvl>
+    <w:lvl w:ilvl="2" w:tplc="040C001B" w:tentative="1">
+      <w:start w:val="1"/>
+      <w:numFmt w:val="lowerRoman"/>
+      <w:lvlText w:val="%3."/>
+      <w:lvlJc w:val="right"/>
+      <w:pPr>
+        <w:ind w:left="2508" w:hanging="180"/>
+      </w:pPr>
+    </w:lvl>
+    <w:lvl w:ilvl="3" w:tplc="040C000F" w:tentative="1">
+      <w:start w:val="1"/>
+      <w:numFmt w:val="decimal"/>
+      <w:lvlText w:val="%4."/>
+      <w:lvlJc w:val="left"/>
+      <w:pPr>
+        <w:ind w:left="3228" w:hanging="360"/>
+      </w:pPr>
+    </w:lvl>
+    <w:lvl w:ilvl="4" w:tplc="040C0019" w:tentative="1">
+      <w:start w:val="1"/>
+      <w:numFmt w:val="lowerLetter"/>
+      <w:lvlText w:val="%5."/>
+      <w:lvlJc w:val="left"/>
+      <w:pPr>
+        <w:ind w:left="3948" w:hanging="360"/>
+      </w:pPr>
+    </w:lvl>
+    <w:lvl w:ilvl="5" w:tplc="040C001B" w:tentative="1">
+      <w:start w:val="1"/>
+      <w:numFmt w:val="lowerRoman"/>
+      <w:lvlText w:val="%6."/>
+      <w:lvlJc w:val="right"/>
+      <w:pPr>
+        <w:ind w:left="4668" w:hanging="180"/>
+      </w:pPr>
+    </w:lvl>
+    <w:lvl w:ilvl="6" w:tplc="040C000F" w:tentative="1">
+      <w:start w:val="1"/>
+      <w:numFmt w:val="decimal"/>
+      <w:lvlText w:val="%7."/>
+      <w:lvlJc w:val="left"/>
+      <w:pPr>
+        <w:ind w:left="5388" w:hanging="360"/>
+      </w:pPr>
+    </w:lvl>
+    <w:lvl w:ilvl="7" w:tplc="040C0019" w:tentative="1">
+      <w:start w:val="1"/>
+      <w:numFmt w:val="lowerLetter"/>
+      <w:lvlText w:val="%8."/>
+      <w:lvlJc w:val="left"/>
+      <w:pPr>
+        <w:ind w:left="6108" w:hanging="360"/>
+      </w:pPr>
+    </w:lvl>
+    <w:lvl w:ilvl="8" w:tplc="040C001B" w:tentative="1">
+      <w:start w:val="1"/>
+      <w:numFmt w:val="lowerRoman"/>
+      <w:lvlText w:val="%9."/>
+      <w:lvlJc w:val="right"/>
+      <w:pPr>
+        <w:ind w:left="6828" w:hanging="180"/>
+      </w:pPr>
+    </w:lvl>
+  </w:abstractNum>
+  <w:abstractNum w:abstractNumId="1" w15:restartNumberingAfterBreak="0">
+    <w:nsid w:val="29391A25"/>
+    <w:multiLevelType w:val="hybridMultilevel"/>
+    <w:tmpl w:val="88F6B008"/>
+    <w:lvl w:ilvl="0" w:tplc="F6AE0A88">
+      <w:start w:val="4"/>
+      <w:numFmt w:val="bullet"/>
+      <w:lvlText w:val=""/>
+      <w:lvlJc w:val="left"/>
+      <w:pPr>
+        <w:ind w:left="1065" w:hanging="360"/>
+      </w:pPr>
+      <w:rPr>
+        <w:rFonts w:ascii="Wingdings" w:eastAsiaTheme="minorHAnsi" w:hAnsi="Wingdings" w:cstheme="minorBidi" w:hint="default"/>
+      </w:rPr>
+    </w:lvl>
+    <w:lvl w:ilvl="1" w:tplc="040C0003" w:tentative="1">
+      <w:start w:val="1"/>
+      <w:numFmt w:val="bullet"/>
+      <w:lvlText w:val="o"/>
+      <w:lvlJc w:val="left"/>
+      <w:pPr>
+        <w:ind w:left="1785" w:hanging="360"/>
+      </w:pPr>
+      <w:rPr>
+        <w:rFonts w:ascii="Courier New" w:hAnsi="Courier New" w:cs="Courier New" w:hint="default"/>
+      </w:rPr>
+    </w:lvl>
+    <w:lvl w:ilvl="2" w:tplc="040C0005" w:tentative="1">
+      <w:start w:val="1"/>
+      <w:numFmt w:val="bullet"/>
+      <w:lvlText w:val=""/>
+      <w:lvlJc w:val="left"/>
+      <w:pPr>
+        <w:ind w:left="2505" w:hanging="360"/>
+      </w:pPr>
+      <w:rPr>
+        <w:rFonts w:ascii="Wingdings" w:hAnsi="Wingdings" w:hint="default"/>
+      </w:rPr>
+    </w:lvl>
+    <w:lvl w:ilvl="3" w:tplc="040C0001" w:tentative="1">
+      <w:start w:val="1"/>
+      <w:numFmt w:val="bullet"/>
+      <w:lvlText w:val=""/>
+      <w:lvlJc w:val="left"/>
+      <w:pPr>
+        <w:ind w:left="3225" w:hanging="360"/>
+      </w:pPr>
+      <w:rPr>
+        <w:rFonts w:ascii="Symbol" w:hAnsi="Symbol" w:hint="default"/>
+      </w:rPr>
+    </w:lvl>
+    <w:lvl w:ilvl="4" w:tplc="040C0003" w:tentative="1">
+      <w:start w:val="1"/>
+      <w:numFmt w:val="bullet"/>
+      <w:lvlText w:val="o"/>
+      <w:lvlJc w:val="left"/>
+      <w:pPr>
+        <w:ind w:left="3945" w:hanging="360"/>
+      </w:pPr>
+      <w:rPr>
+        <w:rFonts w:ascii="Courier New" w:hAnsi="Courier New" w:cs="Courier New" w:hint="default"/>
+      </w:rPr>
+    </w:lvl>
+    <w:lvl w:ilvl="5" w:tplc="040C0005" w:tentative="1">
+      <w:start w:val="1"/>
+      <w:numFmt w:val="bullet"/>
+      <w:lvlText w:val=""/>
+      <w:lvlJc w:val="left"/>
+      <w:pPr>
+        <w:ind w:left="4665" w:hanging="360"/>
+      </w:pPr>
+      <w:rPr>
+        <w:rFonts w:ascii="Wingdings" w:hAnsi="Wingdings" w:hint="default"/>
+      </w:rPr>
+    </w:lvl>
+    <w:lvl w:ilvl="6" w:tplc="040C0001" w:tentative="1">
+      <w:start w:val="1"/>
+      <w:numFmt w:val="bullet"/>
+      <w:lvlText w:val=""/>
+      <w:lvlJc w:val="left"/>
+      <w:pPr>
+        <w:ind w:left="5385" w:hanging="360"/>
+      </w:pPr>
+      <w:rPr>
+        <w:rFonts w:ascii="Symbol" w:hAnsi="Symbol" w:hint="default"/>
+      </w:rPr>
+    </w:lvl>
+    <w:lvl w:ilvl="7" w:tplc="040C0003" w:tentative="1">
+      <w:start w:val="1"/>
+      <w:numFmt w:val="bullet"/>
+      <w:lvlText w:val="o"/>
+      <w:lvlJc w:val="left"/>
+      <w:pPr>
+        <w:ind w:left="6105" w:hanging="360"/>
+      </w:pPr>
+      <w:rPr>
+        <w:rFonts w:ascii="Courier New" w:hAnsi="Courier New" w:cs="Courier New" w:hint="default"/>
+      </w:rPr>
+    </w:lvl>
+    <w:lvl w:ilvl="8" w:tplc="040C0005" w:tentative="1">
+      <w:start w:val="1"/>
+      <w:numFmt w:val="bullet"/>
+      <w:lvlText w:val=""/>
+      <w:lvlJc w:val="left"/>
+      <w:pPr>
+        <w:ind w:left="6825" w:hanging="360"/>
+      </w:pPr>
+      <w:rPr>
+        <w:rFonts w:ascii="Wingdings" w:hAnsi="Wingdings" w:hint="default"/>
+      </w:rPr>
+    </w:lvl>
+  </w:abstractNum>
+  <w:abstractNum w:abstractNumId="2" w15:restartNumberingAfterBreak="0">
+    <w:nsid w:val="56827192"/>
+    <w:multiLevelType w:val="hybridMultilevel"/>
+    <w:tmpl w:val="0166F762"/>
+    <w:lvl w:ilvl="0" w:tplc="1924E8F0">
+      <w:start w:val="1"/>
+      <w:numFmt w:val="decimal"/>
+      <w:lvlText w:val="%1)"/>
+      <w:lvlJc w:val="left"/>
+      <w:pPr>
+        <w:ind w:left="1068" w:hanging="360"/>
+      </w:pPr>
+      <w:rPr>
+        <w:rFonts w:hint="default"/>
+      </w:rPr>
+    </w:lvl>
+    <w:lvl w:ilvl="1" w:tplc="040C0019" w:tentative="1">
+      <w:start w:val="1"/>
+      <w:numFmt w:val="lowerLetter"/>
+      <w:lvlText w:val="%2."/>
+      <w:lvlJc w:val="left"/>
+      <w:pPr>
+        <w:ind w:left="1788" w:hanging="360"/>
+      </w:pPr>
+    </w:lvl>
+    <w:lvl w:ilvl="2" w:tplc="040C001B" w:tentative="1">
+      <w:start w:val="1"/>
+      <w:numFmt w:val="lowerRoman"/>
+      <w:lvlText w:val="%3."/>
+      <w:lvlJc w:val="right"/>
+      <w:pPr>
+        <w:ind w:left="2508" w:hanging="180"/>
+      </w:pPr>
+    </w:lvl>
+    <w:lvl w:ilvl="3" w:tplc="040C000F" w:tentative="1">
+      <w:start w:val="1"/>
+      <w:numFmt w:val="decimal"/>
+      <w:lvlText w:val="%4."/>
+      <w:lvlJc w:val="left"/>
+      <w:pPr>
+        <w:ind w:left="3228" w:hanging="360"/>
+      </w:pPr>
+    </w:lvl>
+    <w:lvl w:ilvl="4" w:tplc="040C0019" w:tentative="1">
+      <w:start w:val="1"/>
+      <w:numFmt w:val="lowerLetter"/>
+      <w:lvlText w:val="%5."/>
+      <w:lvlJc w:val="left"/>
+      <w:pPr>
+        <w:ind w:left="3948" w:hanging="360"/>
+      </w:pPr>
+    </w:lvl>
+    <w:lvl w:ilvl="5" w:tplc="040C001B" w:tentative="1">
+      <w:start w:val="1"/>
+      <w:numFmt w:val="lowerRoman"/>
+      <w:lvlText w:val="%6."/>
+      <w:lvlJc w:val="right"/>
+      <w:pPr>
+        <w:ind w:left="4668" w:hanging="180"/>
+      </w:pPr>
+    </w:lvl>
+    <w:lvl w:ilvl="6" w:tplc="040C000F" w:tentative="1">
+      <w:start w:val="1"/>
+      <w:numFmt w:val="decimal"/>
+      <w:lvlText w:val="%7."/>
+      <w:lvlJc w:val="left"/>
+      <w:pPr>
+        <w:ind w:left="5388" w:hanging="360"/>
+      </w:pPr>
+    </w:lvl>
+    <w:lvl w:ilvl="7" w:tplc="040C0019" w:tentative="1">
+      <w:start w:val="1"/>
+      <w:numFmt w:val="lowerLetter"/>
+      <w:lvlText w:val="%8."/>
+      <w:lvlJc w:val="left"/>
+      <w:pPr>
+        <w:ind w:left="6108" w:hanging="360"/>
+      </w:pPr>
+    </w:lvl>
+    <w:lvl w:ilvl="8" w:tplc="040C001B" w:tentative="1">
+      <w:start w:val="1"/>
+      <w:numFmt w:val="lowerRoman"/>
+      <w:lvlText w:val="%9."/>
+      <w:lvlJc w:val="right"/>
+      <w:pPr>
+        <w:ind w:left="6828" w:hanging="180"/>
+      </w:pPr>
+    </w:lvl>
+  </w:abstractNum>
+  <w:abstractNum w:abstractNumId="3" w15:restartNumberingAfterBreak="0">
+    <w:nsid w:val="76E8066D"/>
+    <w:multiLevelType w:val="hybridMultilevel"/>
+    <w:tmpl w:val="0166F762"/>
+    <w:lvl w:ilvl="0" w:tplc="1924E8F0">
+      <w:start w:val="1"/>
+      <w:numFmt w:val="decimal"/>
+      <w:lvlText w:val="%1)"/>
+      <w:lvlJc w:val="left"/>
+      <w:pPr>
+        <w:ind w:left="1068" w:hanging="360"/>
+      </w:pPr>
+      <w:rPr>
+        <w:rFonts w:hint="default"/>
+      </w:rPr>
+    </w:lvl>
+    <w:lvl w:ilvl="1" w:tplc="040C0019" w:tentative="1">
+      <w:start w:val="1"/>
+      <w:numFmt w:val="lowerLetter"/>
+      <w:lvlText w:val="%2."/>
+      <w:lvlJc w:val="left"/>
+      <w:pPr>
+        <w:ind w:left="1788" w:hanging="360"/>
+      </w:pPr>
+    </w:lvl>
+    <w:lvl w:ilvl="2" w:tplc="040C001B" w:tentative="1">
+      <w:start w:val="1"/>
+      <w:numFmt w:val="lowerRoman"/>
+      <w:lvlText w:val="%3."/>
+      <w:lvlJc w:val="right"/>
+      <w:pPr>
+        <w:ind w:left="2508" w:hanging="180"/>
+      </w:pPr>
+    </w:lvl>
+    <w:lvl w:ilvl="3" w:tplc="040C000F" w:tentative="1">
+      <w:start w:val="1"/>
+      <w:numFmt w:val="decimal"/>
+      <w:lvlText w:val="%4."/>
+      <w:lvlJc w:val="left"/>
+      <w:pPr>
+        <w:ind w:left="3228" w:hanging="360"/>
+      </w:pPr>
+    </w:lvl>
+    <w:lvl w:ilvl="4" w:tplc="040C0019" w:tentative="1">
+      <w:start w:val="1"/>
+      <w:numFmt w:val="lowerLetter"/>
+      <w:lvlText w:val="%5."/>
+      <w:lvlJc w:val="left"/>
+      <w:pPr>
+        <w:ind w:left="3948" w:hanging="360"/>
+      </w:pPr>
+    </w:lvl>
+    <w:lvl w:ilvl="5" w:tplc="040C001B" w:tentative="1">
+      <w:start w:val="1"/>
+      <w:numFmt w:val="lowerRoman"/>
+      <w:lvlText w:val="%6."/>
+      <w:lvlJc w:val="right"/>
+      <w:pPr>
+        <w:ind w:left="4668" w:hanging="180"/>
+      </w:pPr>
+    </w:lvl>
+    <w:lvl w:ilvl="6" w:tplc="040C000F" w:tentative="1">
+      <w:start w:val="1"/>
+      <w:numFmt w:val="decimal"/>
+      <w:lvlText w:val="%7."/>
+      <w:lvlJc w:val="left"/>
+      <w:pPr>
+        <w:ind w:left="5388" w:hanging="360"/>
+      </w:pPr>
+    </w:lvl>
+    <w:lvl w:ilvl="7" w:tplc="040C0019" w:tentative="1">
+      <w:start w:val="1"/>
+      <w:numFmt w:val="lowerLetter"/>
+      <w:lvlText w:val="%8."/>
+      <w:lvlJc w:val="left"/>
+      <w:pPr>
+        <w:ind w:left="6108" w:hanging="360"/>
+      </w:pPr>
+    </w:lvl>
+    <w:lvl w:ilvl="8" w:tplc="040C001B" w:tentative="1">
+      <w:start w:val="1"/>
+      <w:numFmt w:val="lowerRoman"/>
+      <w:lvlText w:val="%9."/>
+      <w:lvlJc w:val="right"/>
+      <w:pPr>
+        <w:ind w:left="6828" w:hanging="180"/>
+      </w:pPr>
+    </w:lvl>
+  </w:abstractNum>
+  <w:num w:numId="1">
+    <w:abstractNumId w:val="2"/>
+  </w:num>
+  <w:num w:numId="2">
+    <w:abstractNumId w:val="0"/>
+  </w:num>
+  <w:num w:numId="3">
+    <w:abstractNumId w:val="3"/>
+  </w:num>
+  <w:num w:numId="4">
+    <w:abstractNumId w:val="1"/>
+  </w:num>
+</w:numbering>
 </file>
 
 <file path=word/styles.xml><?xml version="1.0" encoding="utf-8"?>
@@ -522,6 +1970,67 @@
     <w:semiHidden/>
     <w:unhideWhenUsed/>
   </w:style>
+  <w:style w:type="paragraph" w:styleId="PrformatHTML">
+    <w:name w:val="HTML Preformatted"/>
+    <w:basedOn w:val="Normal"/>
+    <w:link w:val="PrformatHTMLCar"/>
+    <w:uiPriority w:val="99"/>
+    <w:semiHidden/>
+    <w:unhideWhenUsed/>
+    <w:rsid w:val="008D06B7"/>
+    <w:pPr>
+      <w:tabs>
+        <w:tab w:val="left" w:pos="916"/>
+        <w:tab w:val="left" w:pos="1832"/>
+        <w:tab w:val="left" w:pos="2748"/>
+        <w:tab w:val="left" w:pos="3664"/>
+        <w:tab w:val="left" w:pos="4580"/>
+        <w:tab w:val="left" w:pos="5496"/>
+        <w:tab w:val="left" w:pos="6412"/>
+        <w:tab w:val="left" w:pos="7328"/>
+        <w:tab w:val="left" w:pos="8244"/>
+        <w:tab w:val="left" w:pos="9160"/>
+        <w:tab w:val="left" w:pos="10076"/>
+        <w:tab w:val="left" w:pos="10992"/>
+        <w:tab w:val="left" w:pos="11908"/>
+        <w:tab w:val="left" w:pos="12824"/>
+        <w:tab w:val="left" w:pos="13740"/>
+        <w:tab w:val="left" w:pos="14656"/>
+      </w:tabs>
+      <w:spacing w:after="0" w:line="240" w:lineRule="auto"/>
+    </w:pPr>
+    <w:rPr>
+      <w:rFonts w:ascii="Courier New" w:eastAsia="Times New Roman" w:hAnsi="Courier New" w:cs="Courier New"/>
+      <w:sz w:val="20"/>
+      <w:szCs w:val="20"/>
+      <w:lang w:eastAsia="fr-FR"/>
+    </w:rPr>
+  </w:style>
+  <w:style w:type="character" w:customStyle="1" w:styleId="PrformatHTMLCar">
+    <w:name w:val="Préformaté HTML Car"/>
+    <w:basedOn w:val="Policepardfaut"/>
+    <w:link w:val="PrformatHTML"/>
+    <w:uiPriority w:val="99"/>
+    <w:semiHidden/>
+    <w:rsid w:val="008D06B7"/>
+    <w:rPr>
+      <w:rFonts w:ascii="Courier New" w:eastAsia="Times New Roman" w:hAnsi="Courier New" w:cs="Courier New"/>
+      <w:sz w:val="20"/>
+      <w:szCs w:val="20"/>
+      <w:lang w:eastAsia="fr-FR"/>
+    </w:rPr>
+  </w:style>
+  <w:style w:type="paragraph" w:styleId="Paragraphedeliste">
+    <w:name w:val="List Paragraph"/>
+    <w:basedOn w:val="Normal"/>
+    <w:uiPriority w:val="34"/>
+    <w:qFormat/>
+    <w:rsid w:val="0028333A"/>
+    <w:pPr>
+      <w:ind w:left="720"/>
+      <w:contextualSpacing/>
+    </w:pPr>
+  </w:style>
 </w:styles>
 </file>
 
@@ -767,7 +2276,7 @@
 </file>
 
 <file path=customXml/itemProps1.xml><?xml version="1.0" encoding="utf-8"?>
-<ds:datastoreItem xmlns:ds="http://schemas.openxmlformats.org/officeDocument/2006/customXml" ds:itemID="{A8F9423D-86DD-46DC-89D0-CADE91D01454}">
+<ds:datastoreItem xmlns:ds="http://schemas.openxmlformats.org/officeDocument/2006/customXml" ds:itemID="{5E2D3D22-C3CA-4E59-8793-613EC87E5579}">
   <ds:schemaRefs>
     <ds:schemaRef ds:uri="http://schemas.openxmlformats.org/officeDocument/2006/bibliography"/>
   </ds:schemaRefs>

</xml_diff>